<commit_message>
Ultimos cambios para la segunda revision
</commit_message>
<xml_diff>
--- a/ProtocoARF.docx
+++ b/ProtocoARF.docx
@@ -26,23 +26,33 @@
       <w:pPr>
         <w:jc w:val="center"/>
         <w:rPr>
-          <w:lang w:val="es-MX"/>
-        </w:rPr>
-      </w:pPr>
+          <w:lang w:val="en-US"/>
+        </w:rPr>
+      </w:pPr>
+      <w:proofErr w:type="spellStart"/>
       <w:r>
         <w:rPr>
           <w:b/>
           <w:i/>
-          <w:lang w:val="es-MX"/>
-        </w:rPr>
-        <w:t xml:space="preserve">Trabajo Terminal No. </w:t>
+          <w:lang w:val="en-US"/>
+        </w:rPr>
+        <w:t>Trabajo</w:t>
+      </w:r>
+      <w:proofErr w:type="spellEnd"/>
+      <w:r>
+        <w:rPr>
+          <w:b/>
+          <w:i/>
+          <w:lang w:val="en-US"/>
+        </w:rPr>
+        <w:t xml:space="preserve"> Terminal No. </w:t>
       </w:r>
       <w:r>
         <w:rPr>
           <w:b/>
           <w:i/>
           <w:vertAlign w:val="subscript"/>
-          <w:lang w:val="es-MX"/>
+          <w:lang w:val="en-US"/>
         </w:rPr>
         <w:t xml:space="preserve">— — — — </w:t>
       </w:r>
@@ -50,7 +60,7 @@
         <w:rPr>
           <w:b/>
           <w:i/>
-          <w:lang w:val="es-MX"/>
+          <w:lang w:val="en-US"/>
         </w:rPr>
         <w:t>-</w:t>
       </w:r>
@@ -59,7 +69,7 @@
           <w:b/>
           <w:i/>
           <w:vertAlign w:val="subscript"/>
-          <w:lang w:val="es-MX"/>
+          <w:lang w:val="en-US"/>
         </w:rPr>
         <w:t>— — —</w:t>
       </w:r>
@@ -376,7 +386,6 @@
         </w:rPr>
         <w:t xml:space="preserve">El diseño de interiores o interiorismo es la disciplina proyectual involucrada en el proceso de formar la experiencia del espacio interior, con la manipulación del </w:t>
       </w:r>
-      <w:proofErr w:type="spellStart"/>
       <w:r>
         <w:rPr>
           <w:b/>
@@ -393,7 +402,7 @@
           <w:sz w:val="20"/>
           <w:szCs w:val="20"/>
         </w:rPr>
-        <w:t>ú</w:t>
+        <w:t>u</w:t>
       </w:r>
       <w:r>
         <w:rPr>
@@ -402,9 +411,9 @@
           <w:sz w:val="20"/>
           <w:szCs w:val="20"/>
         </w:rPr>
-        <w:t>men</w:t>
-      </w:r>
-      <w:proofErr w:type="spellEnd"/>
+        <w:t xml:space="preserve">men </w:t>
+      </w:r>
+      <w:proofErr w:type="gramStart"/>
       <w:r>
         <w:rPr>
           <w:b/>
@@ -412,9 +421,16 @@
           <w:sz w:val="20"/>
           <w:szCs w:val="20"/>
         </w:rPr>
-        <w:t xml:space="preserve"> </w:t>
-      </w:r>
-      <w:proofErr w:type="gramStart"/>
+        <w:t>espacial</w:t>
+      </w:r>
+      <w:proofErr w:type="gramEnd"/>
+      <w:r>
+        <w:rPr>
+          <w:sz w:val="20"/>
+          <w:szCs w:val="20"/>
+        </w:rPr>
+        <w:t xml:space="preserve"> así como el </w:t>
+      </w:r>
       <w:r>
         <w:rPr>
           <w:b/>
@@ -422,15 +438,188 @@
           <w:sz w:val="20"/>
           <w:szCs w:val="20"/>
         </w:rPr>
-        <w:t>espacial</w:t>
-      </w:r>
-      <w:proofErr w:type="gramEnd"/>
-      <w:r>
-        <w:rPr>
-          <w:sz w:val="20"/>
-          <w:szCs w:val="20"/>
-        </w:rPr>
-        <w:t xml:space="preserve"> así como el </w:t>
+        <w:t>tratamiento superficial</w:t>
+      </w:r>
+      <w:r>
+        <w:rPr>
+          <w:sz w:val="20"/>
+          <w:szCs w:val="20"/>
+        </w:rPr>
+        <w:t xml:space="preserve"> [1] por lo </w:t>
+      </w:r>
+      <w:r>
+        <w:rPr>
+          <w:sz w:val="20"/>
+          <w:szCs w:val="20"/>
+        </w:rPr>
+        <w:t xml:space="preserve">que </w:t>
+      </w:r>
+      <w:r>
+        <w:rPr>
+          <w:color w:val="FF0000"/>
+          <w:sz w:val="20"/>
+          <w:szCs w:val="20"/>
+        </w:rPr>
+        <w:t>é</w:t>
+      </w:r>
+      <w:r>
+        <w:rPr>
+          <w:color w:val="FF0000"/>
+          <w:sz w:val="20"/>
+          <w:szCs w:val="20"/>
+        </w:rPr>
+        <w:t xml:space="preserve">sta actividad </w:t>
+      </w:r>
+      <w:r>
+        <w:rPr>
+          <w:color w:val="FF0000"/>
+          <w:sz w:val="20"/>
+          <w:szCs w:val="20"/>
+        </w:rPr>
+        <w:t>se vuelve</w:t>
+      </w:r>
+      <w:r>
+        <w:rPr>
+          <w:sz w:val="20"/>
+          <w:szCs w:val="20"/>
+        </w:rPr>
+        <w:t xml:space="preserve"> </w:t>
+      </w:r>
+      <w:r>
+        <w:rPr>
+          <w:sz w:val="20"/>
+          <w:szCs w:val="20"/>
+        </w:rPr>
+        <w:t>compleja para las personas</w:t>
+      </w:r>
+      <w:r>
+        <w:rPr>
+          <w:sz w:val="20"/>
+          <w:szCs w:val="20"/>
+        </w:rPr>
+        <w:t>. U</w:t>
+      </w:r>
+      <w:r>
+        <w:rPr>
+          <w:sz w:val="20"/>
+          <w:szCs w:val="20"/>
+        </w:rPr>
+        <w:t xml:space="preserve">n mueble o artefacto decorativo que no cumpla con las características espaciales del lugar o que salga del contexto de colores establecido puede marcar la diferencia entre sentirnos cómodos e identificados con el lugar o de lo contrario hasta perdidas económicas, </w:t>
+      </w:r>
+      <w:r>
+        <w:rPr>
+          <w:color w:val="FF0000"/>
+          <w:sz w:val="20"/>
+          <w:szCs w:val="20"/>
+        </w:rPr>
+        <w:t xml:space="preserve">de </w:t>
+      </w:r>
+      <w:r>
+        <w:rPr>
+          <w:sz w:val="20"/>
+          <w:szCs w:val="20"/>
+        </w:rPr>
+        <w:t xml:space="preserve">tiempo y esfuerzo. Existen técnicas o filosofías de decoración que lo abordan, como es el </w:t>
+      </w:r>
+      <w:r>
+        <w:rPr>
+          <w:b/>
+          <w:sz w:val="20"/>
+          <w:szCs w:val="20"/>
+        </w:rPr>
+        <w:t>Feng Shui</w:t>
+      </w:r>
+      <w:r>
+        <w:rPr>
+          <w:sz w:val="20"/>
+          <w:szCs w:val="20"/>
+        </w:rPr>
+        <w:t xml:space="preserve"> y el </w:t>
+      </w:r>
+      <w:proofErr w:type="spellStart"/>
+      <w:r>
+        <w:rPr>
+          <w:b/>
+          <w:sz w:val="20"/>
+          <w:szCs w:val="20"/>
+        </w:rPr>
+        <w:t>Mid</w:t>
+      </w:r>
+      <w:proofErr w:type="spellEnd"/>
+      <w:r>
+        <w:rPr>
+          <w:b/>
+          <w:sz w:val="20"/>
+          <w:szCs w:val="20"/>
+        </w:rPr>
+        <w:t xml:space="preserve"> Century Modern</w:t>
+      </w:r>
+      <w:r>
+        <w:rPr>
+          <w:sz w:val="20"/>
+          <w:szCs w:val="20"/>
+        </w:rPr>
+        <w:t xml:space="preserve">. No cualquier persona puede tener la facilidad de realizar un diseño de interiores, ya que se requiere de habilidades como </w:t>
+      </w:r>
+      <w:r>
+        <w:rPr>
+          <w:b/>
+          <w:sz w:val="20"/>
+          <w:szCs w:val="20"/>
+        </w:rPr>
+        <w:t>percepción espacial y psicolog</w:t>
+      </w:r>
+      <w:r>
+        <w:rPr>
+          <w:b/>
+          <w:sz w:val="20"/>
+          <w:szCs w:val="20"/>
+        </w:rPr>
+        <w:t>í</w:t>
+      </w:r>
+      <w:r>
+        <w:rPr>
+          <w:b/>
+          <w:sz w:val="20"/>
+          <w:szCs w:val="20"/>
+        </w:rPr>
+        <w:t>a de colores.</w:t>
+      </w:r>
+    </w:p>
+    <w:p>
+      <w:pPr>
+        <w:jc w:val="both"/>
+        <w:rPr>
+          <w:sz w:val="20"/>
+          <w:szCs w:val="20"/>
+        </w:rPr>
+      </w:pPr>
+    </w:p>
+    <w:p>
+      <w:pPr>
+        <w:jc w:val="both"/>
+      </w:pPr>
+      <w:r>
+        <w:rPr>
+          <w:sz w:val="20"/>
+          <w:szCs w:val="20"/>
+        </w:rPr>
+        <w:t>De acuerdo con la consultora inmobiliaria española</w:t>
+      </w:r>
+      <w:r>
+        <w:rPr>
+          <w:color w:val="FF0000"/>
+          <w:sz w:val="20"/>
+          <w:szCs w:val="20"/>
+        </w:rPr>
+        <w:t>,</w:t>
+      </w:r>
+      <w:r>
+        <w:rPr>
+          <w:sz w:val="20"/>
+          <w:szCs w:val="20"/>
+        </w:rPr>
+        <w:t xml:space="preserve"> Aguirre Newman, contar con oficinas modernas y cada día mejor diseñadas incrementa 20% la </w:t>
       </w:r>
       <w:r>
         <w:rPr>
@@ -439,204 +628,14 @@
           <w:sz w:val="20"/>
           <w:szCs w:val="20"/>
         </w:rPr>
-        <w:t>tratamiento superficial</w:t>
-      </w:r>
-      <w:r>
-        <w:rPr>
-          <w:sz w:val="20"/>
-          <w:szCs w:val="20"/>
-        </w:rPr>
-        <w:t xml:space="preserve"> [1] por lo </w:t>
-      </w:r>
-      <w:r>
-        <w:rPr>
-          <w:sz w:val="20"/>
-          <w:szCs w:val="20"/>
-        </w:rPr>
-        <w:t xml:space="preserve">que </w:t>
-      </w:r>
-      <w:r>
-        <w:rPr>
-          <w:color w:val="FF0000"/>
-          <w:sz w:val="20"/>
-          <w:szCs w:val="20"/>
-        </w:rPr>
-        <w:t>é</w:t>
-      </w:r>
-      <w:r>
-        <w:rPr>
-          <w:color w:val="FF0000"/>
-          <w:sz w:val="20"/>
-          <w:szCs w:val="20"/>
-        </w:rPr>
-        <w:t xml:space="preserve">sta actividad </w:t>
-      </w:r>
-      <w:r>
-        <w:rPr>
-          <w:color w:val="FF0000"/>
-          <w:sz w:val="20"/>
-          <w:szCs w:val="20"/>
-        </w:rPr>
-        <w:t>se vuelve</w:t>
-      </w:r>
-      <w:r>
-        <w:rPr>
-          <w:sz w:val="20"/>
-          <w:szCs w:val="20"/>
-        </w:rPr>
-        <w:t xml:space="preserve"> </w:t>
-      </w:r>
-      <w:r>
-        <w:rPr>
-          <w:sz w:val="20"/>
-          <w:szCs w:val="20"/>
-        </w:rPr>
-        <w:t>compleja para las personas</w:t>
-      </w:r>
-      <w:r>
-        <w:rPr>
-          <w:sz w:val="20"/>
-          <w:szCs w:val="20"/>
-        </w:rPr>
-        <w:t>. U</w:t>
-      </w:r>
-      <w:r>
-        <w:rPr>
-          <w:sz w:val="20"/>
-          <w:szCs w:val="20"/>
-        </w:rPr>
-        <w:t xml:space="preserve">n mueble o artefacto decorativo </w:t>
-      </w:r>
-      <w:proofErr w:type="gramStart"/>
-      <w:r>
-        <w:rPr>
-          <w:sz w:val="20"/>
-          <w:szCs w:val="20"/>
-        </w:rPr>
-        <w:t>que  no</w:t>
-      </w:r>
-      <w:proofErr w:type="gramEnd"/>
-      <w:r>
-        <w:rPr>
-          <w:sz w:val="20"/>
-          <w:szCs w:val="20"/>
-        </w:rPr>
-        <w:t xml:space="preserve"> cumpla con las características espaciales del lugar o que salga del contexto de colores establecido puede marcar la diferencia entre sentirnos cómodos e identificados con el lugar o de lo contrario hasta perdidas económicas, </w:t>
-      </w:r>
-      <w:r>
-        <w:rPr>
-          <w:color w:val="FF0000"/>
-          <w:sz w:val="20"/>
-          <w:szCs w:val="20"/>
-        </w:rPr>
-        <w:t xml:space="preserve">de </w:t>
-      </w:r>
-      <w:r>
-        <w:rPr>
-          <w:sz w:val="20"/>
-          <w:szCs w:val="20"/>
-        </w:rPr>
-        <w:t xml:space="preserve">tiempo y esfuerzo. Existen técnicas o filosofías de decoración que lo abordan, como es el </w:t>
-      </w:r>
-      <w:r>
-        <w:rPr>
-          <w:b/>
-          <w:sz w:val="20"/>
-          <w:szCs w:val="20"/>
-        </w:rPr>
-        <w:t>Feng Shui</w:t>
-      </w:r>
-      <w:r>
-        <w:rPr>
-          <w:sz w:val="20"/>
-          <w:szCs w:val="20"/>
-        </w:rPr>
-        <w:t xml:space="preserve"> y el </w:t>
-      </w:r>
-      <w:proofErr w:type="spellStart"/>
-      <w:r>
-        <w:rPr>
-          <w:b/>
-          <w:sz w:val="20"/>
-          <w:szCs w:val="20"/>
-        </w:rPr>
-        <w:t>Mid</w:t>
-      </w:r>
-      <w:proofErr w:type="spellEnd"/>
-      <w:r>
-        <w:rPr>
-          <w:b/>
-          <w:sz w:val="20"/>
-          <w:szCs w:val="20"/>
-        </w:rPr>
-        <w:t xml:space="preserve"> Century Modern</w:t>
-      </w:r>
-      <w:r>
-        <w:rPr>
-          <w:sz w:val="20"/>
-          <w:szCs w:val="20"/>
-        </w:rPr>
-        <w:t xml:space="preserve">. No cualquier persona puede tener la facilidad de realizar un diseño de interiores, ya que se requiere de habilidades como </w:t>
-      </w:r>
-      <w:r>
-        <w:rPr>
-          <w:b/>
-          <w:sz w:val="20"/>
-          <w:szCs w:val="20"/>
-        </w:rPr>
-        <w:t>percepción espacial y psicolog</w:t>
-      </w:r>
-      <w:r>
-        <w:rPr>
-          <w:b/>
-          <w:sz w:val="20"/>
-          <w:szCs w:val="20"/>
-        </w:rPr>
-        <w:t>í</w:t>
-      </w:r>
-      <w:r>
-        <w:rPr>
-          <w:b/>
-          <w:sz w:val="20"/>
-          <w:szCs w:val="20"/>
-        </w:rPr>
-        <w:t>a de colores.</w:t>
-      </w:r>
-    </w:p>
-    <w:p>
-      <w:pPr>
-        <w:jc w:val="both"/>
-        <w:rPr>
-          <w:sz w:val="20"/>
-          <w:szCs w:val="20"/>
-        </w:rPr>
-      </w:pPr>
-    </w:p>
-    <w:p>
-      <w:pPr>
-        <w:jc w:val="both"/>
-      </w:pPr>
-      <w:r>
-        <w:rPr>
-          <w:sz w:val="20"/>
-          <w:szCs w:val="20"/>
-        </w:rPr>
-        <w:t>De acuerdo con la consultora inmobiliaria española</w:t>
-      </w:r>
-      <w:r>
-        <w:rPr>
-          <w:color w:val="FF0000"/>
-          <w:sz w:val="20"/>
-          <w:szCs w:val="20"/>
-        </w:rPr>
-        <w:t>,</w:t>
-      </w:r>
-      <w:r>
-        <w:rPr>
-          <w:sz w:val="20"/>
-          <w:szCs w:val="20"/>
-        </w:rPr>
-        <w:t xml:space="preserve"> Aguirre Newman, contar con oficinas modernas y cada día mejor diseñadas incrementa 20% la </w:t>
+        <w:t>productividad</w:t>
+      </w:r>
+      <w:r>
+        <w:rPr>
+          <w:sz w:val="20"/>
+          <w:szCs w:val="20"/>
+        </w:rPr>
+        <w:t xml:space="preserve"> de las empresas, por lo que contratar diseñadores profesionales que sepan crear conceptos y ambientes para el bienestar en los espacios de trabajo, lejos de ser un gasto, se convierte en una </w:t>
       </w:r>
       <w:r>
         <w:rPr>
@@ -645,16 +644,8 @@
           <w:sz w:val="20"/>
           <w:szCs w:val="20"/>
         </w:rPr>
-        <w:t>productividad</w:t>
-      </w:r>
-      <w:r>
-        <w:rPr>
-          <w:sz w:val="20"/>
-          <w:szCs w:val="20"/>
-        </w:rPr>
-        <w:t xml:space="preserve"> de las empresas, por lo que contratar diseñadores profesionales que sepan crear conceptos y ambientes para el bienestar en los espacios de trabajo, lejos de ser un gasto, se convierte en una </w:t>
-      </w:r>
-      <w:proofErr w:type="gramStart"/>
+        <w:t>inversión</w:t>
+      </w:r>
       <w:r>
         <w:rPr>
           <w:b/>
@@ -662,22 +653,14 @@
           <w:sz w:val="20"/>
           <w:szCs w:val="20"/>
         </w:rPr>
-        <w:t>inversión</w:t>
-      </w:r>
-      <w:r>
-        <w:rPr>
-          <w:sz w:val="20"/>
-          <w:szCs w:val="20"/>
-        </w:rPr>
-        <w:t>[</w:t>
-      </w:r>
-      <w:proofErr w:type="gramEnd"/>
-      <w:r>
-        <w:rPr>
-          <w:sz w:val="20"/>
-          <w:szCs w:val="20"/>
-        </w:rPr>
-        <w:t>2].  El diseño de interiores va en aumento en la medida que el sector de la construcción se activa</w:t>
+        <w:t xml:space="preserve"> </w:t>
+      </w:r>
+      <w:r>
+        <w:rPr>
+          <w:sz w:val="20"/>
+          <w:szCs w:val="20"/>
+        </w:rPr>
+        <w:t>[2].  El diseño de interiores va en aumento en la medida que el sector de la construcción se activa</w:t>
       </w:r>
       <w:r>
         <w:rPr>
@@ -692,23 +675,21 @@
           <w:sz w:val="20"/>
           <w:szCs w:val="20"/>
         </w:rPr>
-        <w:t xml:space="preserve"> por lo que en los últimos 5 años se han incrementado las plazas de diseño de interiores en empresas como Liverpool y Palacio de Hierro que ahora ofertan sus servicios de asesoramiento en el diseño de interiores en los departamentos de hogar de hasta del 6.1</w:t>
-      </w:r>
-      <w:proofErr w:type="gramStart"/>
-      <w:r>
-        <w:rPr>
-          <w:sz w:val="20"/>
-          <w:szCs w:val="20"/>
-        </w:rPr>
-        <w:t>%.[</w:t>
-      </w:r>
-      <w:proofErr w:type="gramEnd"/>
-      <w:r>
-        <w:rPr>
-          <w:sz w:val="20"/>
-          <w:szCs w:val="20"/>
-        </w:rPr>
-        <w:t xml:space="preserve">3]. </w:t>
+        <w:t xml:space="preserve"> por lo que en los últimos 5 años se han incrementado las plazas de diseño de interiores en empresas como Liverpool y Palacio de Hierro que ahora ofertan sus servicios de asesoramiento en el diseño de interiores en los departamentos de hogar de hasta del 6.1%</w:t>
+      </w:r>
+      <w:r>
+        <w:rPr>
+          <w:sz w:val="20"/>
+          <w:szCs w:val="20"/>
+        </w:rPr>
+        <w:t xml:space="preserve"> </w:t>
+      </w:r>
+      <w:r>
+        <w:rPr>
+          <w:sz w:val="20"/>
+          <w:szCs w:val="20"/>
+        </w:rPr>
+        <w:t xml:space="preserve">[3]. </w:t>
       </w:r>
     </w:p>
     <w:p>
@@ -769,6 +750,7 @@
         </w:numPr>
         <w:jc w:val="both"/>
         <w:rPr>
+          <w:color w:val="FF0000"/>
           <w:sz w:val="20"/>
           <w:szCs w:val="20"/>
         </w:rPr>
@@ -776,6 +758,7 @@
       <w:proofErr w:type="spellStart"/>
       <w:r>
         <w:rPr>
+          <w:color w:val="FF0000"/>
           <w:sz w:val="20"/>
           <w:szCs w:val="20"/>
         </w:rPr>
@@ -784,10 +767,61 @@
       <w:proofErr w:type="spellEnd"/>
       <w:r>
         <w:rPr>
+          <w:color w:val="FF0000"/>
           <w:sz w:val="20"/>
           <w:szCs w:val="20"/>
         </w:rPr>
         <w:t xml:space="preserve"> (iOS).</w:t>
+      </w:r>
+      <w:r>
+        <w:rPr>
+          <w:color w:val="FF0000"/>
+          <w:sz w:val="20"/>
+          <w:szCs w:val="20"/>
+        </w:rPr>
+        <w:t xml:space="preserve"> Es una aplicación para iOS que sirve para escanear una habitación, y generar un modelo tridimensional de la misma</w:t>
+      </w:r>
+      <w:r>
+        <w:rPr>
+          <w:color w:val="FF0000"/>
+          <w:sz w:val="20"/>
+          <w:szCs w:val="20"/>
+        </w:rPr>
+        <w:t xml:space="preserve">, el cual puede ser exportado para poderlo usar en software de desarrollo de modelos como </w:t>
+      </w:r>
+      <w:proofErr w:type="spellStart"/>
+      <w:r>
+        <w:rPr>
+          <w:color w:val="FF0000"/>
+          <w:sz w:val="20"/>
+          <w:szCs w:val="20"/>
+        </w:rPr>
+        <w:t>Blender</w:t>
+      </w:r>
+      <w:proofErr w:type="spellEnd"/>
+      <w:r>
+        <w:rPr>
+          <w:color w:val="FF0000"/>
+          <w:sz w:val="20"/>
+          <w:szCs w:val="20"/>
+        </w:rPr>
+        <w:t xml:space="preserve"> o AutoCAD. No aborda la realidad aumentada, pero sí la creación de entornos </w:t>
+      </w:r>
+      <w:r>
+        <w:rPr>
+          <w:color w:val="FF0000"/>
+          <w:sz w:val="20"/>
+          <w:szCs w:val="20"/>
+        </w:rPr>
+        <w:t>virtuales</w:t>
+      </w:r>
+      <w:r>
+        <w:rPr>
+          <w:color w:val="FF0000"/>
+          <w:sz w:val="20"/>
+          <w:szCs w:val="20"/>
+        </w:rPr>
+        <w:t xml:space="preserve"> basados en entornos reales. Utiliza un hardware externo conectado al dispositivo móvil para realizar el escaneo.</w:t>
       </w:r>
     </w:p>
     <w:p>
@@ -798,16 +832,84 @@
         </w:numPr>
         <w:jc w:val="both"/>
         <w:rPr>
-          <w:sz w:val="20"/>
-          <w:szCs w:val="20"/>
-        </w:rPr>
-      </w:pPr>
-      <w:r>
-        <w:rPr>
+          <w:color w:val="FF0000"/>
+          <w:sz w:val="20"/>
+          <w:szCs w:val="20"/>
+        </w:rPr>
+      </w:pPr>
+      <w:r>
+        <w:rPr>
+          <w:color w:val="FF0000"/>
           <w:sz w:val="20"/>
           <w:szCs w:val="20"/>
         </w:rPr>
         <w:t>Amazon App</w:t>
+      </w:r>
+      <w:r>
+        <w:rPr>
+          <w:color w:val="FF0000"/>
+          <w:sz w:val="20"/>
+          <w:szCs w:val="20"/>
+        </w:rPr>
+        <w:t xml:space="preserve">. La app desarrollada para comprar en línea en </w:t>
+      </w:r>
+      <w:proofErr w:type="gramStart"/>
+      <w:r>
+        <w:rPr>
+          <w:color w:val="FF0000"/>
+          <w:sz w:val="20"/>
+          <w:szCs w:val="20"/>
+        </w:rPr>
+        <w:t>Amazon,</w:t>
+      </w:r>
+      <w:proofErr w:type="gramEnd"/>
+      <w:r>
+        <w:rPr>
+          <w:color w:val="FF0000"/>
+          <w:sz w:val="20"/>
+          <w:szCs w:val="20"/>
+        </w:rPr>
+        <w:t xml:space="preserve"> tiene un módulo llamado AR View, el cu</w:t>
+      </w:r>
+      <w:r>
+        <w:rPr>
+          <w:color w:val="FF0000"/>
+          <w:sz w:val="20"/>
+          <w:szCs w:val="20"/>
+        </w:rPr>
+        <w:t>a</w:t>
+      </w:r>
+      <w:r>
+        <w:rPr>
+          <w:color w:val="FF0000"/>
+          <w:sz w:val="20"/>
+          <w:szCs w:val="20"/>
+        </w:rPr>
+        <w:t>l sirve para visualizar un objeto o mueble</w:t>
+      </w:r>
+      <w:r>
+        <w:rPr>
+          <w:color w:val="FF0000"/>
+          <w:sz w:val="20"/>
+          <w:szCs w:val="20"/>
+        </w:rPr>
+        <w:t xml:space="preserve"> que está en la tienda, de forma virtual superponiéndolo </w:t>
+      </w:r>
+      <w:r>
+        <w:rPr>
+          <w:color w:val="FF0000"/>
+          <w:sz w:val="20"/>
+          <w:szCs w:val="20"/>
+        </w:rPr>
+        <w:t xml:space="preserve">en </w:t>
+      </w:r>
+      <w:r>
+        <w:rPr>
+          <w:color w:val="FF0000"/>
+          <w:sz w:val="20"/>
+          <w:szCs w:val="20"/>
+        </w:rPr>
+        <w:t>una superficie con ayuda de la realidad aumentada. Ésta característica se limita sólo a aquellos productos que posean un modelo 3D y sólo es posible visualizar un objeto virtual a la vez.</w:t>
       </w:r>
     </w:p>
     <w:p>
@@ -818,6 +920,7 @@
         </w:numPr>
         <w:jc w:val="both"/>
         <w:rPr>
+          <w:color w:val="FF0000"/>
           <w:sz w:val="20"/>
           <w:szCs w:val="20"/>
         </w:rPr>
@@ -825,12 +928,105 @@
       <w:proofErr w:type="spellStart"/>
       <w:r>
         <w:rPr>
+          <w:color w:val="FF0000"/>
           <w:sz w:val="20"/>
           <w:szCs w:val="20"/>
         </w:rPr>
         <w:t>Fingo</w:t>
       </w:r>
       <w:proofErr w:type="spellEnd"/>
+      <w:r>
+        <w:rPr>
+          <w:color w:val="FF0000"/>
+          <w:sz w:val="20"/>
+          <w:szCs w:val="20"/>
+        </w:rPr>
+        <w:t xml:space="preserve">. </w:t>
+      </w:r>
+      <w:r>
+        <w:rPr>
+          <w:color w:val="FF0000"/>
+          <w:sz w:val="20"/>
+          <w:szCs w:val="20"/>
+        </w:rPr>
+        <w:t xml:space="preserve">Es una aplicación para iOS usada para </w:t>
+      </w:r>
+      <w:r>
+        <w:rPr>
+          <w:color w:val="FF0000"/>
+          <w:sz w:val="20"/>
+          <w:szCs w:val="20"/>
+        </w:rPr>
+        <w:t>visualizar muebles de forma virtual con ayuda de la realidad aumentada. Tiene un amplio catálogo de productos, incluso contactando a los desarrolladores, es posible enviar fotos de un objeto, y ellos se encargan de generar el modelo en 3D para que aparezca en la aplicación. Está enfocado al e</w:t>
+      </w:r>
+      <w:r>
+        <w:rPr>
+          <w:color w:val="FF0000"/>
+          <w:sz w:val="20"/>
+          <w:szCs w:val="20"/>
+        </w:rPr>
+        <w:t>-</w:t>
+      </w:r>
+      <w:r>
+        <w:rPr>
+          <w:color w:val="FF0000"/>
+          <w:sz w:val="20"/>
+          <w:szCs w:val="20"/>
+        </w:rPr>
+        <w:t xml:space="preserve">Commerce, y al igual que Amazon App, sólo es posible visualizar un mueble a la vez, debido a que </w:t>
+      </w:r>
+      <w:proofErr w:type="spellStart"/>
+      <w:r>
+        <w:rPr>
+          <w:color w:val="FF0000"/>
+          <w:sz w:val="20"/>
+          <w:szCs w:val="20"/>
+        </w:rPr>
+        <w:t>Fingo</w:t>
+      </w:r>
+      <w:proofErr w:type="spellEnd"/>
+      <w:r>
+        <w:rPr>
+          <w:color w:val="FF0000"/>
+          <w:sz w:val="20"/>
+          <w:szCs w:val="20"/>
+        </w:rPr>
+        <w:t xml:space="preserve"> depende de la utilización de marcadores, es decir, hay </w:t>
+      </w:r>
+      <w:proofErr w:type="spellStart"/>
+      <w:r>
+        <w:rPr>
+          <w:color w:val="FF0000"/>
+          <w:sz w:val="20"/>
+          <w:szCs w:val="20"/>
+        </w:rPr>
+        <w:t>qué</w:t>
+      </w:r>
+      <w:proofErr w:type="spellEnd"/>
+      <w:r>
+        <w:rPr>
+          <w:color w:val="FF0000"/>
+          <w:sz w:val="20"/>
+          <w:szCs w:val="20"/>
+        </w:rPr>
+        <w:t xml:space="preserve"> colocar marcadores </w:t>
+      </w:r>
+      <w:r>
+        <w:rPr>
+          <w:color w:val="FF0000"/>
+          <w:sz w:val="20"/>
+          <w:szCs w:val="20"/>
+        </w:rPr>
+        <w:t xml:space="preserve">impresos </w:t>
+      </w:r>
+      <w:r>
+        <w:rPr>
+          <w:color w:val="FF0000"/>
+          <w:sz w:val="20"/>
+          <w:szCs w:val="20"/>
+        </w:rPr>
+        <w:t>físicamente y sobre ellos se visualiza el mueble con la realidad aumentada.</w:t>
+      </w:r>
     </w:p>
     <w:p>
       <w:pPr>
@@ -840,16 +1036,142 @@
         </w:numPr>
         <w:jc w:val="both"/>
         <w:rPr>
-          <w:sz w:val="20"/>
-          <w:szCs w:val="20"/>
-        </w:rPr>
-      </w:pPr>
-      <w:r>
-        <w:rPr>
+          <w:color w:val="FF0000"/>
+          <w:sz w:val="20"/>
+          <w:szCs w:val="20"/>
+        </w:rPr>
+      </w:pPr>
+      <w:r>
+        <w:rPr>
+          <w:color w:val="FF0000"/>
           <w:sz w:val="20"/>
           <w:szCs w:val="20"/>
         </w:rPr>
         <w:t>Ikea Place</w:t>
+      </w:r>
+      <w:r>
+        <w:rPr>
+          <w:color w:val="FF0000"/>
+          <w:sz w:val="20"/>
+          <w:szCs w:val="20"/>
+        </w:rPr>
+        <w:t xml:space="preserve">. </w:t>
+      </w:r>
+      <w:r>
+        <w:rPr>
+          <w:color w:val="FF0000"/>
+          <w:sz w:val="20"/>
+          <w:szCs w:val="20"/>
+        </w:rPr>
+        <w:t>Es una aplicación para iOS que sirve para posicionar muebles de forma virtual en un entorno real a través de la realidad aumentada</w:t>
+      </w:r>
+      <w:r>
+        <w:rPr>
+          <w:color w:val="FF0000"/>
+          <w:sz w:val="20"/>
+          <w:szCs w:val="20"/>
+        </w:rPr>
+        <w:t xml:space="preserve">. Al igual que </w:t>
+      </w:r>
+      <w:proofErr w:type="spellStart"/>
+      <w:r>
+        <w:rPr>
+          <w:color w:val="FF0000"/>
+          <w:sz w:val="20"/>
+          <w:szCs w:val="20"/>
+        </w:rPr>
+        <w:t>Fingo</w:t>
+      </w:r>
+      <w:proofErr w:type="spellEnd"/>
+      <w:r>
+        <w:rPr>
+          <w:color w:val="FF0000"/>
+          <w:sz w:val="20"/>
+          <w:szCs w:val="20"/>
+        </w:rPr>
+        <w:t>,</w:t>
+      </w:r>
+      <w:r>
+        <w:rPr>
+          <w:color w:val="FF0000"/>
+          <w:sz w:val="20"/>
+          <w:szCs w:val="20"/>
+        </w:rPr>
+        <w:t xml:space="preserve"> requiere marcadores físicos por lo que no es posible visualizar más de un objeto a la vez. Actualmente se encuentra en desarrollo una nueva versión usando la nueva plataforma de Google, </w:t>
+      </w:r>
+      <w:proofErr w:type="spellStart"/>
+      <w:r>
+        <w:rPr>
+          <w:color w:val="FF0000"/>
+          <w:sz w:val="20"/>
+          <w:szCs w:val="20"/>
+        </w:rPr>
+        <w:t>ARCore</w:t>
+      </w:r>
+      <w:proofErr w:type="spellEnd"/>
+      <w:r>
+        <w:rPr>
+          <w:color w:val="FF0000"/>
+          <w:sz w:val="20"/>
+          <w:szCs w:val="20"/>
+        </w:rPr>
+        <w:t>, publicada en febrero de 2018 donde se preten</w:t>
+      </w:r>
+      <w:r>
+        <w:rPr>
+          <w:color w:val="FF0000"/>
+          <w:sz w:val="20"/>
+          <w:szCs w:val="20"/>
+        </w:rPr>
+        <w:t>d</w:t>
+      </w:r>
+      <w:r>
+        <w:rPr>
+          <w:color w:val="FF0000"/>
+          <w:sz w:val="20"/>
+          <w:szCs w:val="20"/>
+        </w:rPr>
+        <w:t xml:space="preserve">e eliminar </w:t>
+      </w:r>
+      <w:r>
+        <w:rPr>
+          <w:color w:val="FF0000"/>
+          <w:sz w:val="20"/>
+          <w:szCs w:val="20"/>
+        </w:rPr>
+        <w:t xml:space="preserve">las limitantes que implican </w:t>
+      </w:r>
+      <w:r>
+        <w:rPr>
+          <w:color w:val="FF0000"/>
+          <w:sz w:val="20"/>
+          <w:szCs w:val="20"/>
+        </w:rPr>
+        <w:t xml:space="preserve">el depender </w:t>
+      </w:r>
+      <w:r>
+        <w:rPr>
+          <w:color w:val="FF0000"/>
+          <w:sz w:val="20"/>
+          <w:szCs w:val="20"/>
+        </w:rPr>
+        <w:t xml:space="preserve">de </w:t>
+      </w:r>
+      <w:r>
+        <w:rPr>
+          <w:color w:val="FF0000"/>
+          <w:sz w:val="20"/>
+          <w:szCs w:val="20"/>
+        </w:rPr>
+        <w:t>e</w:t>
+      </w:r>
+      <w:r>
+        <w:rPr>
+          <w:color w:val="FF0000"/>
+          <w:sz w:val="20"/>
+          <w:szCs w:val="20"/>
+        </w:rPr>
+        <w:t>stos elementos externos.</w:t>
       </w:r>
     </w:p>
     <w:p>
@@ -860,21 +1182,130 @@
         </w:numPr>
         <w:jc w:val="both"/>
         <w:rPr>
-          <w:sz w:val="20"/>
-          <w:szCs w:val="20"/>
-        </w:rPr>
-      </w:pPr>
-      <w:r>
-        <w:rPr>
+          <w:color w:val="FF0000"/>
+          <w:sz w:val="20"/>
+          <w:szCs w:val="20"/>
+        </w:rPr>
+      </w:pPr>
+      <w:r>
+        <w:rPr>
+          <w:color w:val="FF0000"/>
           <w:sz w:val="20"/>
           <w:szCs w:val="20"/>
         </w:rPr>
         <w:t>TT 2012-B043</w:t>
       </w:r>
-    </w:p>
-    <w:p>
-      <w:pPr>
-        <w:ind w:left="360"/>
+      <w:r>
+        <w:rPr>
+          <w:color w:val="FF0000"/>
+          <w:sz w:val="20"/>
+          <w:szCs w:val="20"/>
+        </w:rPr>
+        <w:t xml:space="preserve">. Es una aplicación que </w:t>
+      </w:r>
+      <w:r>
+        <w:rPr>
+          <w:color w:val="FF0000"/>
+          <w:sz w:val="20"/>
+          <w:szCs w:val="20"/>
+        </w:rPr>
+        <w:t xml:space="preserve">tiene las mismas funcionalidades que </w:t>
+      </w:r>
+      <w:proofErr w:type="spellStart"/>
+      <w:r>
+        <w:rPr>
+          <w:color w:val="FF0000"/>
+          <w:sz w:val="20"/>
+          <w:szCs w:val="20"/>
+        </w:rPr>
+        <w:t>Fingo</w:t>
+      </w:r>
+      <w:proofErr w:type="spellEnd"/>
+      <w:r>
+        <w:rPr>
+          <w:color w:val="FF0000"/>
+          <w:sz w:val="20"/>
+          <w:szCs w:val="20"/>
+        </w:rPr>
+        <w:t xml:space="preserve"> y Ikea Place. </w:t>
+      </w:r>
+      <w:proofErr w:type="gramStart"/>
+      <w:r>
+        <w:rPr>
+          <w:color w:val="FF0000"/>
+          <w:sz w:val="20"/>
+          <w:szCs w:val="20"/>
+        </w:rPr>
+        <w:t>Éste</w:t>
+      </w:r>
+      <w:proofErr w:type="gramEnd"/>
+      <w:r>
+        <w:rPr>
+          <w:color w:val="FF0000"/>
+          <w:sz w:val="20"/>
+          <w:szCs w:val="20"/>
+        </w:rPr>
+        <w:t xml:space="preserve"> producto también depende de marcadores externos, sólo que aquí es posible visualizar varios objetos virtuales a la vez.</w:t>
+      </w:r>
+      <w:r>
+        <w:rPr>
+          <w:color w:val="FF0000"/>
+          <w:sz w:val="20"/>
+          <w:szCs w:val="20"/>
+        </w:rPr>
+        <w:t xml:space="preserve"> El modelado de los objetos 3D es pobre y cuenta con un</w:t>
+      </w:r>
+      <w:r>
+        <w:rPr>
+          <w:color w:val="FF0000"/>
+          <w:sz w:val="20"/>
+          <w:szCs w:val="20"/>
+        </w:rPr>
+        <w:t>a</w:t>
+      </w:r>
+      <w:r>
+        <w:rPr>
+          <w:color w:val="FF0000"/>
+          <w:sz w:val="20"/>
+          <w:szCs w:val="20"/>
+        </w:rPr>
+        <w:t xml:space="preserve"> poc</w:t>
+      </w:r>
+      <w:r>
+        <w:rPr>
+          <w:color w:val="FF0000"/>
+          <w:sz w:val="20"/>
+          <w:szCs w:val="20"/>
+        </w:rPr>
+        <w:t>a</w:t>
+      </w:r>
+      <w:r>
+        <w:rPr>
+          <w:color w:val="FF0000"/>
+          <w:sz w:val="20"/>
+          <w:szCs w:val="20"/>
+        </w:rPr>
+        <w:t xml:space="preserve"> cantidad de modelos, puesto que sólo se requirieron unos pocos para probar su funcionalidad</w:t>
+      </w:r>
+      <w:r>
+        <w:rPr>
+          <w:color w:val="FF0000"/>
+          <w:sz w:val="20"/>
+          <w:szCs w:val="20"/>
+        </w:rPr>
+        <w:t xml:space="preserve"> en la presentación del trabajo terminal</w:t>
+      </w:r>
+      <w:r>
+        <w:rPr>
+          <w:color w:val="FF0000"/>
+          <w:sz w:val="20"/>
+          <w:szCs w:val="20"/>
+        </w:rPr>
+        <w:t>.</w:t>
+      </w:r>
+    </w:p>
+    <w:p>
+      <w:pPr>
         <w:jc w:val="both"/>
         <w:rPr>
           <w:sz w:val="20"/>
@@ -895,6 +1326,7 @@
           <w:sz w:val="20"/>
           <w:szCs w:val="20"/>
         </w:rPr>
+        <w:lastRenderedPageBreak/>
         <w:t>De forma colectiva, en tales aplicaciones pudimos notar las siguientes características:</w:t>
       </w:r>
     </w:p>
@@ -989,6 +1421,28 @@
           <w:szCs w:val="20"/>
         </w:rPr>
       </w:pPr>
+      <w:r>
+        <w:rPr>
+          <w:sz w:val="20"/>
+          <w:szCs w:val="20"/>
+        </w:rPr>
+        <w:t>6.- Se requiere el uso de marcadores físicos para usar la realidad aumentada</w:t>
+      </w:r>
+      <w:r>
+        <w:rPr>
+          <w:sz w:val="20"/>
+          <w:szCs w:val="20"/>
+        </w:rPr>
+        <w:t>.</w:t>
+      </w:r>
+    </w:p>
+    <w:p>
+      <w:pPr>
+        <w:rPr>
+          <w:sz w:val="20"/>
+          <w:szCs w:val="20"/>
+        </w:rPr>
+      </w:pPr>
     </w:p>
     <w:p>
       <w:pPr>
@@ -1022,22 +1476,44 @@
           <w:sz w:val="20"/>
           <w:szCs w:val="20"/>
         </w:rPr>
-        <w:t xml:space="preserve"> y el TT 2012-B043 utilizan marcadores físicos, colocados en el suelo, sobre los cuales se superponen los objetos tridimensionales, lo cual limita su uso, dado que son dependientes de un elemento externo.</w:t>
-      </w:r>
-    </w:p>
-    <w:p>
-      <w:pPr>
-        <w:rPr>
-          <w:sz w:val="20"/>
-          <w:szCs w:val="20"/>
-        </w:rPr>
-      </w:pPr>
-      <w:r>
-        <w:rPr>
-          <w:sz w:val="20"/>
-          <w:szCs w:val="20"/>
-        </w:rPr>
-        <w:t>Por otro lado, encontramos características que consideramos importantes para resolver el problema planteado, pero ninguna de las aplicaciones anteriores las posee, como son:</w:t>
+        <w:t>, Ikea Place y</w:t>
+      </w:r>
+      <w:r>
+        <w:rPr>
+          <w:color w:val="FF0000"/>
+          <w:sz w:val="20"/>
+          <w:szCs w:val="20"/>
+        </w:rPr>
+        <w:t xml:space="preserve"> el TT 2012-B043 utilizan marcadores físicos, colocados en el suelo, sobre los cuales se superponen los objetos tridimensionales, lo cual limita su uso, dado que son dependientes de un elemento externo.</w:t>
+      </w:r>
+    </w:p>
+    <w:p>
+      <w:pPr>
+        <w:rPr>
+          <w:sz w:val="20"/>
+          <w:szCs w:val="20"/>
+        </w:rPr>
+      </w:pPr>
+      <w:r>
+        <w:rPr>
+          <w:sz w:val="20"/>
+          <w:szCs w:val="20"/>
+        </w:rPr>
+        <w:t xml:space="preserve">Por otro lado, encontramos características que consideramos importantes para resolver el problema planteado, pero </w:t>
+      </w:r>
+      <w:r>
+        <w:rPr>
+          <w:sz w:val="20"/>
+          <w:szCs w:val="20"/>
+        </w:rPr>
+        <w:t>ninguna o sólo unas pocas</w:t>
+      </w:r>
+      <w:r>
+        <w:rPr>
+          <w:sz w:val="20"/>
+          <w:szCs w:val="20"/>
+        </w:rPr>
+        <w:t xml:space="preserve"> de las aplicaciones anteriores las posee, como son:</w:t>
       </w:r>
     </w:p>
     <w:p>
@@ -1062,7 +1538,21 @@
           <w:sz w:val="20"/>
           <w:szCs w:val="20"/>
         </w:rPr>
-        <w:t>6.- No están enfocadas a e-Commerce</w:t>
+        <w:t>1</w:t>
+      </w:r>
+      <w:r>
+        <w:rPr>
+          <w:sz w:val="20"/>
+          <w:szCs w:val="20"/>
+        </w:rPr>
+        <w:t>.- No están enfocadas a e-Commerce</w:t>
+      </w:r>
+      <w:r>
+        <w:rPr>
+          <w:sz w:val="20"/>
+          <w:szCs w:val="20"/>
+        </w:rPr>
+        <w:t>.</w:t>
       </w:r>
     </w:p>
     <w:p>
@@ -1078,7 +1568,28 @@
           <w:sz w:val="20"/>
           <w:szCs w:val="20"/>
         </w:rPr>
-        <w:t>7.- No existe un gran repertorio de submodelos de objetos.</w:t>
+        <w:t>2</w:t>
+      </w:r>
+      <w:r>
+        <w:rPr>
+          <w:sz w:val="20"/>
+          <w:szCs w:val="20"/>
+        </w:rPr>
+        <w:t xml:space="preserve">.- No existe un gran repertorio de </w:t>
+      </w:r>
+      <w:r>
+        <w:rPr>
+          <w:sz w:val="20"/>
+          <w:szCs w:val="20"/>
+        </w:rPr>
+        <w:t>modelos</w:t>
+      </w:r>
+      <w:r>
+        <w:rPr>
+          <w:sz w:val="20"/>
+          <w:szCs w:val="20"/>
+        </w:rPr>
+        <w:t xml:space="preserve"> de objetos.</w:t>
       </w:r>
     </w:p>
     <w:p>
@@ -1094,8 +1605,14 @@
           <w:sz w:val="20"/>
           <w:szCs w:val="20"/>
         </w:rPr>
-        <w:lastRenderedPageBreak/>
-        <w:t>8.- No poseen valores agregados en los objetos en general, por ejemplo, que se muestren las propiedades del producto, o que se puedan cambiar colores de productos.</w:t>
+        <w:t>3</w:t>
+      </w:r>
+      <w:r>
+        <w:rPr>
+          <w:sz w:val="20"/>
+          <w:szCs w:val="20"/>
+        </w:rPr>
+        <w:t>.- No poseen valores agregados en los objetos en general, por ejemplo, que se muestren las propiedades del producto, o que se puedan cambiar colores de productos.</w:t>
       </w:r>
     </w:p>
     <w:p/>
@@ -1193,16 +1710,14 @@
                 <w:sz w:val="22"/>
               </w:rPr>
             </w:pPr>
-            <w:proofErr w:type="spellStart"/>
             <w:r>
               <w:rPr>
                 <w:rFonts w:ascii="Calibri" w:eastAsia="Calibri" w:hAnsi="Calibri" w:cs="Calibri"/>
                 <w:sz w:val="22"/>
                 <w:szCs w:val="22"/>
               </w:rPr>
-              <w:t>Caracteristicas</w:t>
-            </w:r>
-            <w:proofErr w:type="spellEnd"/>
+              <w:t>Características</w:t>
+            </w:r>
           </w:p>
         </w:tc>
         <w:tc>
@@ -1265,7 +1780,7 @@
                 <w:szCs w:val="22"/>
                 <w:lang w:val="es-MX"/>
               </w:rPr>
-              <w:t>Tango</w:t>
+              <w:t>Amazon App</w:t>
             </w:r>
           </w:p>
         </w:tc>
@@ -1349,7 +1864,6 @@
               <w:rPr>
                 <w:rFonts w:ascii="Calibri" w:hAnsi="Calibri" w:cs="Calibri"/>
                 <w:sz w:val="22"/>
-                <w:szCs w:val="22"/>
                 <w:lang w:val="es-MX"/>
               </w:rPr>
             </w:pPr>
@@ -1458,7 +1972,7 @@
               <w:bottom w:val="single" w:sz="4" w:space="0" w:color="00000A"/>
               <w:right w:val="single" w:sz="4" w:space="0" w:color="00000A"/>
             </w:tcBorders>
-            <w:shd w:val="clear" w:color="auto" w:fill="FFFFFF"/>
+            <w:shd w:val="clear" w:color="auto" w:fill="BFBFBF" w:themeFill="background1" w:themeFillShade="BF"/>
             <w:vAlign w:val="bottom"/>
           </w:tcPr>
           <w:p>
@@ -1478,7 +1992,7 @@
               <w:bottom w:val="single" w:sz="4" w:space="0" w:color="00000A"/>
               <w:right w:val="single" w:sz="4" w:space="0" w:color="00000A"/>
             </w:tcBorders>
-            <w:shd w:val="clear" w:color="auto" w:fill="BFBFBF"/>
+            <w:shd w:val="clear" w:color="auto" w:fill="FFFFFF" w:themeFill="background1"/>
             <w:vAlign w:val="bottom"/>
           </w:tcPr>
           <w:p>
@@ -1536,14 +2050,13 @@
               <w:bottom w:val="single" w:sz="4" w:space="0" w:color="00000A"/>
               <w:right w:val="single" w:sz="4" w:space="0" w:color="00000A"/>
             </w:tcBorders>
-            <w:shd w:val="clear" w:color="auto" w:fill="BFBFBF"/>
+            <w:shd w:val="clear" w:color="auto" w:fill="FFFFFF" w:themeFill="background1"/>
           </w:tcPr>
           <w:p>
             <w:pPr>
               <w:rPr>
                 <w:rFonts w:ascii="Calibri" w:hAnsi="Calibri" w:cs="Calibri"/>
                 <w:sz w:val="22"/>
-                <w:szCs w:val="22"/>
                 <w:lang w:val="es-MX"/>
               </w:rPr>
             </w:pPr>
@@ -1726,7 +2239,6 @@
               <w:rPr>
                 <w:rFonts w:ascii="Calibri" w:hAnsi="Calibri" w:cs="Calibri"/>
                 <w:sz w:val="22"/>
-                <w:szCs w:val="22"/>
                 <w:lang w:val="es-MX"/>
               </w:rPr>
             </w:pPr>
@@ -1853,7 +2365,7 @@
               <w:bottom w:val="single" w:sz="4" w:space="0" w:color="00000A"/>
               <w:right w:val="single" w:sz="4" w:space="0" w:color="00000A"/>
             </w:tcBorders>
-            <w:shd w:val="clear" w:color="auto" w:fill="FFFFFF"/>
+            <w:shd w:val="clear" w:color="auto" w:fill="BFBFBF" w:themeFill="background1" w:themeFillShade="BF"/>
             <w:vAlign w:val="bottom"/>
           </w:tcPr>
           <w:p>
@@ -1918,7 +2430,6 @@
               <w:rPr>
                 <w:rFonts w:ascii="Calibri" w:hAnsi="Calibri" w:cs="Calibri"/>
                 <w:sz w:val="22"/>
-                <w:szCs w:val="22"/>
                 <w:lang w:val="es-MX"/>
               </w:rPr>
             </w:pPr>
@@ -2074,7 +2585,7 @@
               <w:bottom w:val="single" w:sz="4" w:space="0" w:color="00000A"/>
               <w:right w:val="single" w:sz="4" w:space="0" w:color="00000A"/>
             </w:tcBorders>
-            <w:shd w:val="clear" w:color="auto" w:fill="BFBFBF"/>
+            <w:shd w:val="clear" w:color="auto" w:fill="FFFFFF" w:themeFill="background1"/>
             <w:vAlign w:val="bottom"/>
           </w:tcPr>
           <w:p>
@@ -2110,7 +2621,6 @@
               <w:rPr>
                 <w:rFonts w:ascii="Calibri" w:hAnsi="Calibri" w:cs="Calibri"/>
                 <w:sz w:val="22"/>
-                <w:szCs w:val="22"/>
                 <w:lang w:val="es-MX"/>
               </w:rPr>
             </w:pPr>
@@ -2311,7 +2821,6 @@
               <w:rPr>
                 <w:rFonts w:ascii="Calibri" w:hAnsi="Calibri" w:cs="Calibri"/>
                 <w:sz w:val="22"/>
-                <w:szCs w:val="22"/>
                 <w:lang w:val="es-MX"/>
               </w:rPr>
             </w:pPr>
@@ -2409,7 +2918,7 @@
               <w:bottom w:val="single" w:sz="4" w:space="0" w:color="00000A"/>
               <w:right w:val="single" w:sz="4" w:space="0" w:color="00000A"/>
             </w:tcBorders>
-            <w:shd w:val="clear" w:color="auto" w:fill="FFFFFF"/>
+            <w:shd w:val="clear" w:color="auto" w:fill="BFBFBF" w:themeFill="background1" w:themeFillShade="BF"/>
             <w:vAlign w:val="bottom"/>
           </w:tcPr>
           <w:p>
@@ -2438,7 +2947,7 @@
               <w:bottom w:val="single" w:sz="4" w:space="0" w:color="00000A"/>
               <w:right w:val="single" w:sz="4" w:space="0" w:color="00000A"/>
             </w:tcBorders>
-            <w:shd w:val="clear" w:color="auto" w:fill="FFFFFF"/>
+            <w:shd w:val="clear" w:color="auto" w:fill="BFBFBF" w:themeFill="background1" w:themeFillShade="BF"/>
             <w:vAlign w:val="bottom"/>
           </w:tcPr>
           <w:p>
@@ -2503,7 +3012,6 @@
               <w:rPr>
                 <w:rFonts w:ascii="Calibri" w:hAnsi="Calibri" w:cs="Calibri"/>
                 <w:sz w:val="22"/>
-                <w:szCs w:val="22"/>
                 <w:lang w:val="es-MX"/>
               </w:rPr>
             </w:pPr>
@@ -2572,6 +3080,14 @@
               </w:rPr>
               <w:t>Variedad</w:t>
             </w:r>
+            <w:r>
+              <w:rPr>
+                <w:rFonts w:ascii="Calibri" w:eastAsia="Calibri" w:hAnsi="Calibri" w:cs="Calibri"/>
+                <w:sz w:val="22"/>
+                <w:szCs w:val="22"/>
+              </w:rPr>
+              <w:t xml:space="preserve"> de modelos</w:t>
+            </w:r>
           </w:p>
         </w:tc>
         <w:tc>
@@ -2704,7 +3220,6 @@
               <w:rPr>
                 <w:rFonts w:ascii="Calibri" w:hAnsi="Calibri" w:cs="Calibri"/>
                 <w:sz w:val="22"/>
-                <w:szCs w:val="22"/>
                 <w:lang w:val="es-MX"/>
               </w:rPr>
             </w:pPr>
@@ -2763,7 +3278,6 @@
               <w:rPr>
                 <w:rFonts w:ascii="Calibri" w:eastAsia="Calibri" w:hAnsi="Calibri" w:cs="Calibri"/>
                 <w:sz w:val="22"/>
-                <w:szCs w:val="22"/>
               </w:rPr>
             </w:pPr>
             <w:r>
@@ -2791,7 +3305,6 @@
               <w:rPr>
                 <w:rFonts w:ascii="Calibri" w:hAnsi="Calibri" w:cs="Calibri"/>
                 <w:sz w:val="22"/>
-                <w:szCs w:val="22"/>
                 <w:lang w:val="es-MX"/>
               </w:rPr>
             </w:pPr>
@@ -2812,7 +3325,6 @@
               <w:rPr>
                 <w:rFonts w:ascii="Calibri" w:hAnsi="Calibri" w:cs="Calibri"/>
                 <w:sz w:val="22"/>
-                <w:szCs w:val="22"/>
                 <w:lang w:val="es-MX"/>
               </w:rPr>
             </w:pPr>
@@ -2833,7 +3345,6 @@
               <w:rPr>
                 <w:rFonts w:ascii="Calibri" w:hAnsi="Calibri" w:cs="Calibri"/>
                 <w:sz w:val="22"/>
-                <w:szCs w:val="22"/>
                 <w:lang w:val="es-MX"/>
               </w:rPr>
             </w:pPr>
@@ -2846,7 +3357,7 @@
               <w:bottom w:val="single" w:sz="4" w:space="0" w:color="00000A"/>
               <w:right w:val="single" w:sz="4" w:space="0" w:color="00000A"/>
             </w:tcBorders>
-            <w:shd w:val="clear" w:color="auto" w:fill="A6A6A6" w:themeFill="background1" w:themeFillShade="A6"/>
+            <w:shd w:val="clear" w:color="auto" w:fill="BFBFBF" w:themeFill="background1" w:themeFillShade="BF"/>
             <w:vAlign w:val="bottom"/>
           </w:tcPr>
           <w:p>
@@ -2854,7 +3365,6 @@
               <w:rPr>
                 <w:rFonts w:ascii="Calibri" w:hAnsi="Calibri" w:cs="Calibri"/>
                 <w:sz w:val="22"/>
-                <w:szCs w:val="22"/>
                 <w:lang w:val="es-MX"/>
               </w:rPr>
             </w:pPr>
@@ -2874,7 +3384,6 @@
               <w:rPr>
                 <w:rFonts w:ascii="Calibri" w:hAnsi="Calibri" w:cs="Calibri"/>
                 <w:sz w:val="22"/>
-                <w:szCs w:val="22"/>
                 <w:lang w:val="es-MX"/>
               </w:rPr>
             </w:pPr>
@@ -2894,7 +3403,6 @@
               <w:rPr>
                 <w:rFonts w:ascii="Calibri" w:hAnsi="Calibri" w:cs="Calibri"/>
                 <w:sz w:val="22"/>
-                <w:szCs w:val="22"/>
                 <w:lang w:val="es-MX"/>
               </w:rPr>
             </w:pPr>
@@ -2925,6 +3433,7 @@
               <w:rPr>
                 <w:rFonts w:ascii="Calibri" w:eastAsia="Calibri" w:hAnsi="Calibri" w:cs="Calibri"/>
                 <w:sz w:val="22"/>
+                <w:szCs w:val="22"/>
               </w:rPr>
             </w:pPr>
             <w:r>
@@ -2933,7 +3442,178 @@
                 <w:sz w:val="22"/>
                 <w:szCs w:val="22"/>
               </w:rPr>
-              <w:t>Valor agregado</w:t>
+              <w:t>Es independiente de marcadores</w:t>
+            </w:r>
+            <w:r>
+              <w:rPr>
+                <w:rFonts w:ascii="Calibri" w:eastAsia="Calibri" w:hAnsi="Calibri" w:cs="Calibri"/>
+                <w:sz w:val="22"/>
+                <w:szCs w:val="22"/>
+              </w:rPr>
+              <w:t xml:space="preserve"> físicos</w:t>
+            </w:r>
+          </w:p>
+        </w:tc>
+        <w:tc>
+          <w:tcPr>
+            <w:tcW w:w="1200" w:type="dxa"/>
+            <w:tcBorders>
+              <w:bottom w:val="single" w:sz="4" w:space="0" w:color="00000A"/>
+              <w:right w:val="single" w:sz="4" w:space="0" w:color="00000A"/>
+            </w:tcBorders>
+            <w:shd w:val="clear" w:color="auto" w:fill="BFBFBF" w:themeFill="background1" w:themeFillShade="BF"/>
+            <w:vAlign w:val="bottom"/>
+          </w:tcPr>
+          <w:p>
+            <w:pPr>
+              <w:rPr>
+                <w:rFonts w:ascii="Calibri" w:hAnsi="Calibri" w:cs="Calibri"/>
+                <w:sz w:val="22"/>
+                <w:lang w:val="es-MX"/>
+              </w:rPr>
+            </w:pPr>
+          </w:p>
+        </w:tc>
+        <w:tc>
+          <w:tcPr>
+            <w:tcW w:w="1201" w:type="dxa"/>
+            <w:tcBorders>
+              <w:bottom w:val="single" w:sz="4" w:space="0" w:color="00000A"/>
+              <w:right w:val="single" w:sz="4" w:space="0" w:color="00000A"/>
+            </w:tcBorders>
+            <w:shd w:val="clear" w:color="auto" w:fill="BFBFBF" w:themeFill="background1" w:themeFillShade="BF"/>
+            <w:vAlign w:val="bottom"/>
+          </w:tcPr>
+          <w:p>
+            <w:pPr>
+              <w:rPr>
+                <w:rFonts w:ascii="Calibri" w:hAnsi="Calibri" w:cs="Calibri"/>
+                <w:sz w:val="22"/>
+                <w:lang w:val="es-MX"/>
+              </w:rPr>
+            </w:pPr>
+          </w:p>
+        </w:tc>
+        <w:tc>
+          <w:tcPr>
+            <w:tcW w:w="1200" w:type="dxa"/>
+            <w:tcBorders>
+              <w:bottom w:val="single" w:sz="4" w:space="0" w:color="00000A"/>
+              <w:right w:val="single" w:sz="4" w:space="0" w:color="00000A"/>
+            </w:tcBorders>
+            <w:shd w:val="clear" w:color="auto" w:fill="auto"/>
+            <w:vAlign w:val="bottom"/>
+          </w:tcPr>
+          <w:p>
+            <w:pPr>
+              <w:rPr>
+                <w:rFonts w:ascii="Calibri" w:hAnsi="Calibri" w:cs="Calibri"/>
+                <w:sz w:val="22"/>
+                <w:lang w:val="es-MX"/>
+              </w:rPr>
+            </w:pPr>
+          </w:p>
+        </w:tc>
+        <w:tc>
+          <w:tcPr>
+            <w:tcW w:w="1201" w:type="dxa"/>
+            <w:tcBorders>
+              <w:bottom w:val="single" w:sz="4" w:space="0" w:color="00000A"/>
+              <w:right w:val="single" w:sz="4" w:space="0" w:color="00000A"/>
+            </w:tcBorders>
+            <w:shd w:val="clear" w:color="auto" w:fill="auto"/>
+            <w:vAlign w:val="bottom"/>
+          </w:tcPr>
+          <w:p>
+            <w:pPr>
+              <w:rPr>
+                <w:rFonts w:ascii="Calibri" w:hAnsi="Calibri" w:cs="Calibri"/>
+                <w:sz w:val="22"/>
+                <w:lang w:val="es-MX"/>
+              </w:rPr>
+            </w:pPr>
+          </w:p>
+        </w:tc>
+        <w:tc>
+          <w:tcPr>
+            <w:tcW w:w="1199" w:type="dxa"/>
+            <w:tcBorders>
+              <w:bottom w:val="single" w:sz="4" w:space="0" w:color="00000A"/>
+              <w:right w:val="single" w:sz="4" w:space="0" w:color="00000A"/>
+            </w:tcBorders>
+            <w:shd w:val="clear" w:color="auto" w:fill="auto"/>
+          </w:tcPr>
+          <w:p>
+            <w:pPr>
+              <w:rPr>
+                <w:rFonts w:ascii="Calibri" w:hAnsi="Calibri" w:cs="Calibri"/>
+                <w:sz w:val="22"/>
+                <w:lang w:val="es-MX"/>
+              </w:rPr>
+            </w:pPr>
+          </w:p>
+        </w:tc>
+        <w:tc>
+          <w:tcPr>
+            <w:tcW w:w="1199" w:type="dxa"/>
+            <w:tcBorders>
+              <w:bottom w:val="single" w:sz="4" w:space="0" w:color="00000A"/>
+            </w:tcBorders>
+            <w:shd w:val="clear" w:color="auto" w:fill="BFBFBF"/>
+            <w:vAlign w:val="bottom"/>
+          </w:tcPr>
+          <w:p>
+            <w:pPr>
+              <w:rPr>
+                <w:rFonts w:ascii="Calibri" w:hAnsi="Calibri" w:cs="Calibri"/>
+                <w:sz w:val="22"/>
+                <w:lang w:val="es-MX"/>
+              </w:rPr>
+            </w:pPr>
+          </w:p>
+        </w:tc>
+      </w:tr>
+      <w:tr>
+        <w:trPr>
+          <w:trHeight w:val="300"/>
+          <w:jc w:val="center"/>
+        </w:trPr>
+        <w:tc>
+          <w:tcPr>
+            <w:tcW w:w="2459" w:type="dxa"/>
+            <w:tcBorders>
+              <w:left w:val="single" w:sz="4" w:space="0" w:color="00000A"/>
+              <w:bottom w:val="single" w:sz="4" w:space="0" w:color="00000A"/>
+              <w:right w:val="single" w:sz="4" w:space="0" w:color="00000A"/>
+            </w:tcBorders>
+            <w:shd w:val="clear" w:color="auto" w:fill="FFFFFF"/>
+            <w:tcMar>
+              <w:left w:w="65" w:type="dxa"/>
+            </w:tcMar>
+            <w:vAlign w:val="bottom"/>
+          </w:tcPr>
+          <w:p>
+            <w:pPr>
+              <w:rPr>
+                <w:rFonts w:ascii="Calibri" w:eastAsia="Calibri" w:hAnsi="Calibri" w:cs="Calibri"/>
+                <w:sz w:val="22"/>
+              </w:rPr>
+            </w:pPr>
+            <w:r>
+              <w:rPr>
+                <w:rFonts w:ascii="Calibri" w:eastAsia="Calibri" w:hAnsi="Calibri" w:cs="Calibri"/>
+                <w:sz w:val="22"/>
+                <w:szCs w:val="22"/>
+              </w:rPr>
+              <w:t>Tiene v</w:t>
+            </w:r>
+            <w:r>
+              <w:rPr>
+                <w:rFonts w:ascii="Calibri" w:eastAsia="Calibri" w:hAnsi="Calibri" w:cs="Calibri"/>
+                <w:sz w:val="22"/>
+                <w:szCs w:val="22"/>
+              </w:rPr>
+              <w:t>alor agregado</w:t>
             </w:r>
           </w:p>
         </w:tc>
@@ -3031,7 +3711,7 @@
               <w:bottom w:val="single" w:sz="4" w:space="0" w:color="00000A"/>
               <w:right w:val="single" w:sz="4" w:space="0" w:color="00000A"/>
             </w:tcBorders>
-            <w:shd w:val="clear" w:color="auto" w:fill="FFFFFF"/>
+            <w:shd w:val="clear" w:color="auto" w:fill="BFBFBF" w:themeFill="background1" w:themeFillShade="BF"/>
             <w:vAlign w:val="bottom"/>
           </w:tcPr>
           <w:p>
@@ -3166,12 +3846,14 @@
       <w:pPr>
         <w:jc w:val="both"/>
         <w:rPr>
-          <w:sz w:val="20"/>
-          <w:szCs w:val="20"/>
-        </w:rPr>
-      </w:pPr>
-      <w:r>
-        <w:rPr>
+          <w:color w:val="FF0000"/>
+          <w:sz w:val="20"/>
+          <w:szCs w:val="20"/>
+        </w:rPr>
+      </w:pPr>
+      <w:r>
+        <w:rPr>
+          <w:color w:val="FF0000"/>
           <w:sz w:val="20"/>
           <w:szCs w:val="20"/>
         </w:rPr>
@@ -3187,10 +3869,125 @@
       </w:r>
       <w:r>
         <w:rPr>
-          <w:sz w:val="20"/>
-          <w:szCs w:val="20"/>
-        </w:rPr>
-        <w:t xml:space="preserve"> que permita crear entornos virtuales utilizando realidad aumentada en dispositivos móviles para facilitar el diseño de interiores.</w:t>
+          <w:color w:val="FF0000"/>
+          <w:sz w:val="20"/>
+          <w:szCs w:val="20"/>
+        </w:rPr>
+        <w:t xml:space="preserve"> </w:t>
+      </w:r>
+      <w:r>
+        <w:rPr>
+          <w:color w:val="FF0000"/>
+          <w:sz w:val="20"/>
+          <w:szCs w:val="20"/>
+        </w:rPr>
+        <w:t>que</w:t>
+      </w:r>
+      <w:r>
+        <w:rPr>
+          <w:color w:val="FF0000"/>
+          <w:sz w:val="20"/>
+          <w:szCs w:val="20"/>
+        </w:rPr>
+        <w:t xml:space="preserve"> a través de la realidad aumentada</w:t>
+      </w:r>
+      <w:r>
+        <w:rPr>
+          <w:color w:val="FF0000"/>
+          <w:sz w:val="20"/>
+          <w:szCs w:val="20"/>
+        </w:rPr>
+        <w:t xml:space="preserve"> y con la cámara de un dispositivo móvil</w:t>
+      </w:r>
+      <w:r>
+        <w:rPr>
+          <w:color w:val="FF0000"/>
+          <w:sz w:val="20"/>
+          <w:szCs w:val="20"/>
+        </w:rPr>
+        <w:t xml:space="preserve">, </w:t>
+      </w:r>
+      <w:r>
+        <w:rPr>
+          <w:color w:val="FF0000"/>
+          <w:sz w:val="20"/>
+          <w:szCs w:val="20"/>
+        </w:rPr>
+        <w:t>cree entornos virtuales en los que los usuarios pued</w:t>
+      </w:r>
+      <w:r>
+        <w:rPr>
+          <w:color w:val="FF0000"/>
+          <w:sz w:val="20"/>
+          <w:szCs w:val="20"/>
+        </w:rPr>
+        <w:t>a</w:t>
+      </w:r>
+      <w:r>
+        <w:rPr>
+          <w:color w:val="FF0000"/>
+          <w:sz w:val="20"/>
+          <w:szCs w:val="20"/>
+        </w:rPr>
+        <w:t xml:space="preserve">n visualizar </w:t>
+      </w:r>
+      <w:r>
+        <w:rPr>
+          <w:color w:val="FF0000"/>
+          <w:sz w:val="20"/>
+          <w:szCs w:val="20"/>
+        </w:rPr>
+        <w:t xml:space="preserve">un </w:t>
+      </w:r>
+      <w:r>
+        <w:rPr>
+          <w:color w:val="FF0000"/>
+          <w:sz w:val="20"/>
+          <w:szCs w:val="20"/>
+        </w:rPr>
+        <w:t>mueble</w:t>
+      </w:r>
+      <w:r>
+        <w:rPr>
+          <w:color w:val="FF0000"/>
+          <w:sz w:val="20"/>
+          <w:szCs w:val="20"/>
+        </w:rPr>
+        <w:t xml:space="preserve"> en una habitación cualquiera</w:t>
+      </w:r>
+      <w:r>
+        <w:rPr>
+          <w:color w:val="FF0000"/>
+          <w:sz w:val="20"/>
+          <w:szCs w:val="20"/>
+        </w:rPr>
+        <w:t xml:space="preserve"> como si estuviera posicionado en la realidad</w:t>
+      </w:r>
+      <w:r>
+        <w:rPr>
+          <w:color w:val="FF0000"/>
+          <w:sz w:val="20"/>
+          <w:szCs w:val="20"/>
+        </w:rPr>
+        <w:t>, con el fin de facilitar el diseño de interiores</w:t>
+      </w:r>
+      <w:r>
+        <w:rPr>
+          <w:color w:val="FF0000"/>
+          <w:sz w:val="20"/>
+          <w:szCs w:val="20"/>
+        </w:rPr>
+        <w:t xml:space="preserve"> y reducir los costos de tiempo y dinero que un mal diseño implica</w:t>
+      </w:r>
+      <w:bookmarkStart w:id="1" w:name="_GoBack"/>
+      <w:bookmarkEnd w:id="1"/>
+      <w:r>
+        <w:rPr>
+          <w:color w:val="FF0000"/>
+          <w:sz w:val="20"/>
+          <w:szCs w:val="20"/>
+        </w:rPr>
+        <w:t>.</w:t>
       </w:r>
     </w:p>
     <w:p>
@@ -3341,6 +4138,7 @@
           <w:sz w:val="20"/>
           <w:szCs w:val="20"/>
         </w:rPr>
+        <w:lastRenderedPageBreak/>
         <w:t xml:space="preserve">Aunado a esto, puede llegar el punto donde quien decora la habitación, al final ya no desee el mueble, y realice un proceso de devolución de producto, si es que la tienda donde lo compró lo permite. Entonces la tienda pasa al domicilio donde se encuentre el producto para recogerlo o el usuario va a la tienda a entregarlo. De cualquier forma, </w:t>
       </w:r>
       <w:r>
@@ -3402,7 +4200,6 @@
       <w:pPr>
         <w:jc w:val="both"/>
         <w:rPr>
-          <w:strike/>
           <w:color w:val="FF0000"/>
           <w:sz w:val="20"/>
           <w:szCs w:val="20"/>
@@ -3410,18 +4207,49 @@
       </w:pPr>
       <w:r>
         <w:rPr>
-          <w:strike/>
           <w:color w:val="FF0000"/>
           <w:sz w:val="20"/>
           <w:szCs w:val="20"/>
         </w:rPr>
-        <w:t xml:space="preserve">Con ayuda de una herramienta que cree entornos virtuales se podría lograr un diseño de interiores efectivo. </w:t>
+        <w:t xml:space="preserve">Para lograr un diseño de interiores óptimo, </w:t>
+      </w:r>
+      <w:r>
+        <w:rPr>
+          <w:color w:val="FF0000"/>
+          <w:sz w:val="20"/>
+          <w:szCs w:val="20"/>
+        </w:rPr>
+        <w:t xml:space="preserve">proponemos desarrollar una aplicación móvil que permita </w:t>
+      </w:r>
+      <w:r>
+        <w:rPr>
+          <w:color w:val="FF0000"/>
+          <w:sz w:val="20"/>
+          <w:szCs w:val="20"/>
+        </w:rPr>
+        <w:t>a los usuarios visualizar de forma virtual, muebles y objetos decorativos en una habitación, eliminando la necesidad de tenerlos físicamente en ella.</w:t>
       </w:r>
     </w:p>
     <w:p>
       <w:pPr>
         <w:jc w:val="both"/>
         <w:rPr>
+          <w:sz w:val="20"/>
+          <w:szCs w:val="20"/>
+        </w:rPr>
+      </w:pPr>
+      <w:r>
+        <w:rPr>
+          <w:sz w:val="20"/>
+          <w:szCs w:val="20"/>
+        </w:rPr>
+        <w:t>Existen herramientas similares a la que desarrollaremos, cada una con distintas cualidades o carencias, de tal manera que tomaremos las carencias y deficiencias de cada una de ellas para desarrollar una que logre satisfacer lo que cada una de forma individual no hace, y añadiendo elementos que ninguna posee, aportando elementos innovadores.</w:t>
+      </w:r>
+    </w:p>
+    <w:p>
+      <w:pPr>
+        <w:jc w:val="both"/>
+        <w:rPr>
           <w:color w:val="FF0000"/>
           <w:sz w:val="20"/>
           <w:szCs w:val="20"/>
@@ -3433,7 +4261,7 @@
           <w:sz w:val="20"/>
           <w:szCs w:val="20"/>
         </w:rPr>
-        <w:t xml:space="preserve">Para lograr un diseño de interiores óptimo, </w:t>
+        <w:t xml:space="preserve">Para </w:t>
       </w:r>
       <w:r>
         <w:rPr>
@@ -3441,7 +4269,7 @@
           <w:sz w:val="20"/>
           <w:szCs w:val="20"/>
         </w:rPr>
-        <w:t xml:space="preserve">proponemos desarrollar una aplicación móvil que permita </w:t>
+        <w:t xml:space="preserve">poder construir aplicaciones que usen realidad aumentada se requiere una API (Interfaz de programación de aplicaciones) o biblioteca de desarrollo. </w:t>
       </w:r>
       <w:r>
         <w:rPr>
@@ -3449,7 +4277,117 @@
           <w:sz w:val="20"/>
           <w:szCs w:val="20"/>
         </w:rPr>
-        <w:t>a los usuarios visualizar de forma virtual, muebles y objetos decorativos en una habitación, eliminando la necesidad de tenerlos físicamente en ella.</w:t>
+        <w:t xml:space="preserve">Nuestra opción más viable parece ser </w:t>
+      </w:r>
+      <w:proofErr w:type="spellStart"/>
+      <w:r>
+        <w:rPr>
+          <w:color w:val="FF0000"/>
+          <w:sz w:val="20"/>
+          <w:szCs w:val="20"/>
+        </w:rPr>
+        <w:t>ARToolkit</w:t>
+      </w:r>
+      <w:proofErr w:type="spellEnd"/>
+      <w:r>
+        <w:rPr>
+          <w:color w:val="FF0000"/>
+          <w:sz w:val="20"/>
+          <w:szCs w:val="20"/>
+        </w:rPr>
+        <w:t>, dado que es la que más tiempo tiene de desarrollo (cerca de 18 años, desde su primera publicación en 1999)</w:t>
+      </w:r>
+      <w:r>
+        <w:rPr>
+          <w:color w:val="FF0000"/>
+          <w:sz w:val="20"/>
+          <w:szCs w:val="20"/>
+        </w:rPr>
+        <w:t xml:space="preserve"> [4]</w:t>
+      </w:r>
+      <w:r>
+        <w:rPr>
+          <w:color w:val="FF0000"/>
+          <w:sz w:val="20"/>
+          <w:szCs w:val="20"/>
+        </w:rPr>
+        <w:t>, por lo tanto, tiene más soporte</w:t>
+      </w:r>
+      <w:r>
+        <w:rPr>
+          <w:color w:val="FF0000"/>
+          <w:sz w:val="20"/>
+          <w:szCs w:val="20"/>
+        </w:rPr>
+        <w:t>, una comunidad más grande</w:t>
+      </w:r>
+      <w:r>
+        <w:rPr>
+          <w:color w:val="FF0000"/>
+          <w:sz w:val="20"/>
+          <w:szCs w:val="20"/>
+        </w:rPr>
+        <w:t xml:space="preserve"> y</w:t>
+      </w:r>
+      <w:r>
+        <w:rPr>
+          <w:color w:val="FF0000"/>
+          <w:sz w:val="20"/>
+          <w:szCs w:val="20"/>
+        </w:rPr>
+        <w:t xml:space="preserve"> mayor</w:t>
+      </w:r>
+      <w:r>
+        <w:rPr>
+          <w:color w:val="FF0000"/>
+          <w:sz w:val="20"/>
+          <w:szCs w:val="20"/>
+        </w:rPr>
+        <w:t xml:space="preserve"> documentación. Pero </w:t>
+      </w:r>
+      <w:r>
+        <w:rPr>
+          <w:color w:val="FF0000"/>
+          <w:sz w:val="20"/>
+          <w:szCs w:val="20"/>
+        </w:rPr>
+        <w:t xml:space="preserve">últimamente se han publicado </w:t>
+      </w:r>
+      <w:proofErr w:type="spellStart"/>
+      <w:r>
+        <w:rPr>
+          <w:color w:val="FF0000"/>
+          <w:sz w:val="20"/>
+          <w:szCs w:val="20"/>
+        </w:rPr>
+        <w:t>APIs</w:t>
+      </w:r>
+      <w:proofErr w:type="spellEnd"/>
+      <w:r>
+        <w:rPr>
+          <w:color w:val="FF0000"/>
+          <w:sz w:val="20"/>
+          <w:szCs w:val="20"/>
+        </w:rPr>
+        <w:t xml:space="preserve"> recientes, como </w:t>
+      </w:r>
+      <w:proofErr w:type="spellStart"/>
+      <w:r>
+        <w:rPr>
+          <w:color w:val="FF0000"/>
+          <w:sz w:val="20"/>
+          <w:szCs w:val="20"/>
+        </w:rPr>
+        <w:t>ARCore</w:t>
+      </w:r>
+      <w:proofErr w:type="spellEnd"/>
+      <w:r>
+        <w:rPr>
+          <w:color w:val="FF0000"/>
+          <w:sz w:val="20"/>
+          <w:szCs w:val="20"/>
+        </w:rPr>
+        <w:t xml:space="preserve"> que fue publicada el 23 de febrero de 2018 por Google [5]. Por lo tanto, necesitamos realizar nuestras propias pruebas de contexto para poder identificar con qué API podemos lograr nuestro objetivo de la mejor forma.</w:t>
       </w:r>
     </w:p>
     <w:p>
@@ -3465,167 +4403,6 @@
           <w:sz w:val="20"/>
           <w:szCs w:val="20"/>
         </w:rPr>
-        <w:t>Existen herramientas similares a la que desarrollaremos, cada una con distintas cualidades o carencias, de tal manera que tomaremos las carencias y deficiencias de cada una de ellas para desarrollar una que logre satisfacer lo que cada una de forma individual no hace, y añadiendo elementos que ninguna posee, aportando elementos innovadores.</w:t>
-      </w:r>
-    </w:p>
-    <w:p>
-      <w:pPr>
-        <w:jc w:val="both"/>
-        <w:rPr>
-          <w:color w:val="FF0000"/>
-          <w:sz w:val="20"/>
-          <w:szCs w:val="20"/>
-        </w:rPr>
-      </w:pPr>
-      <w:r>
-        <w:rPr>
-          <w:color w:val="FF0000"/>
-          <w:sz w:val="20"/>
-          <w:szCs w:val="20"/>
-        </w:rPr>
-        <w:t xml:space="preserve">Para </w:t>
-      </w:r>
-      <w:r>
-        <w:rPr>
-          <w:color w:val="FF0000"/>
-          <w:sz w:val="20"/>
-          <w:szCs w:val="20"/>
-        </w:rPr>
-        <w:t xml:space="preserve">poder construir aplicaciones que usen realidad aumentada se requiere una API (Interfaz de programación de aplicaciones) o biblioteca de desarrollo. </w:t>
-      </w:r>
-      <w:r>
-        <w:rPr>
-          <w:color w:val="FF0000"/>
-          <w:sz w:val="20"/>
-          <w:szCs w:val="20"/>
-        </w:rPr>
-        <w:t xml:space="preserve">Nuestra opción más viable parece ser </w:t>
-      </w:r>
-      <w:proofErr w:type="spellStart"/>
-      <w:r>
-        <w:rPr>
-          <w:color w:val="FF0000"/>
-          <w:sz w:val="20"/>
-          <w:szCs w:val="20"/>
-        </w:rPr>
-        <w:t>ARToolkit</w:t>
-      </w:r>
-      <w:proofErr w:type="spellEnd"/>
-      <w:r>
-        <w:rPr>
-          <w:color w:val="FF0000"/>
-          <w:sz w:val="20"/>
-          <w:szCs w:val="20"/>
-        </w:rPr>
-        <w:t>, dado que es la que más tiempo tiene de desarrollo (cerca de 18 años, desde su primera publicación en 1999)</w:t>
-      </w:r>
-      <w:r>
-        <w:rPr>
-          <w:color w:val="FF0000"/>
-          <w:sz w:val="20"/>
-          <w:szCs w:val="20"/>
-        </w:rPr>
-        <w:t xml:space="preserve"> [4]</w:t>
-      </w:r>
-      <w:r>
-        <w:rPr>
-          <w:color w:val="FF0000"/>
-          <w:sz w:val="20"/>
-          <w:szCs w:val="20"/>
-        </w:rPr>
-        <w:t>, por lo tanto, tiene más soporte</w:t>
-      </w:r>
-      <w:r>
-        <w:rPr>
-          <w:color w:val="FF0000"/>
-          <w:sz w:val="20"/>
-          <w:szCs w:val="20"/>
-        </w:rPr>
-        <w:t>, una comunidad más grande</w:t>
-      </w:r>
-      <w:r>
-        <w:rPr>
-          <w:color w:val="FF0000"/>
-          <w:sz w:val="20"/>
-          <w:szCs w:val="20"/>
-        </w:rPr>
-        <w:t xml:space="preserve"> y</w:t>
-      </w:r>
-      <w:r>
-        <w:rPr>
-          <w:color w:val="FF0000"/>
-          <w:sz w:val="20"/>
-          <w:szCs w:val="20"/>
-        </w:rPr>
-        <w:t xml:space="preserve"> mayor</w:t>
-      </w:r>
-      <w:r>
-        <w:rPr>
-          <w:color w:val="FF0000"/>
-          <w:sz w:val="20"/>
-          <w:szCs w:val="20"/>
-        </w:rPr>
-        <w:t xml:space="preserve"> documentación. Pero </w:t>
-      </w:r>
-      <w:r>
-        <w:rPr>
-          <w:color w:val="FF0000"/>
-          <w:sz w:val="20"/>
-          <w:szCs w:val="20"/>
-        </w:rPr>
-        <w:t xml:space="preserve">últimamente se han publicado </w:t>
-      </w:r>
-      <w:proofErr w:type="spellStart"/>
-      <w:r>
-        <w:rPr>
-          <w:color w:val="FF0000"/>
-          <w:sz w:val="20"/>
-          <w:szCs w:val="20"/>
-        </w:rPr>
-        <w:t>APIs</w:t>
-      </w:r>
-      <w:proofErr w:type="spellEnd"/>
-      <w:r>
-        <w:rPr>
-          <w:color w:val="FF0000"/>
-          <w:sz w:val="20"/>
-          <w:szCs w:val="20"/>
-        </w:rPr>
-        <w:t xml:space="preserve"> recientes, como </w:t>
-      </w:r>
-      <w:proofErr w:type="spellStart"/>
-      <w:r>
-        <w:rPr>
-          <w:color w:val="FF0000"/>
-          <w:sz w:val="20"/>
-          <w:szCs w:val="20"/>
-        </w:rPr>
-        <w:t>ARCore</w:t>
-      </w:r>
-      <w:proofErr w:type="spellEnd"/>
-      <w:r>
-        <w:rPr>
-          <w:color w:val="FF0000"/>
-          <w:sz w:val="20"/>
-          <w:szCs w:val="20"/>
-        </w:rPr>
-        <w:t xml:space="preserve"> que fue publicada el 23 de febrero de 2018 por Google [5]. Por lo tanto, necesitamos realizar nuestras propias pruebas de contexto para poder identificar con qué API podemos lograr nuestro objetivo de la mejor forma.</w:t>
-      </w:r>
-    </w:p>
-    <w:p>
-      <w:pPr>
-        <w:jc w:val="both"/>
-        <w:rPr>
-          <w:sz w:val="20"/>
-          <w:szCs w:val="20"/>
-        </w:rPr>
-      </w:pPr>
-      <w:r>
-        <w:rPr>
-          <w:sz w:val="20"/>
-          <w:szCs w:val="20"/>
-        </w:rPr>
-        <w:lastRenderedPageBreak/>
         <w:t xml:space="preserve">Para el desarrollo de esta herramienta usaremos conocimientos principalmente adquiridos en </w:t>
       </w:r>
       <w:proofErr w:type="spellStart"/>
@@ -3984,6 +4761,7 @@
           <w:szCs w:val="20"/>
           <w:lang w:val="es-MX"/>
         </w:rPr>
+        <w:lastRenderedPageBreak/>
         <w:drawing>
           <wp:inline distT="0" distB="0" distL="0" distR="0">
             <wp:extent cx="5524500" cy="4457700"/>
@@ -4126,7 +4904,6 @@
           <w:sz w:val="20"/>
           <w:szCs w:val="20"/>
         </w:rPr>
-        <w:lastRenderedPageBreak/>
         <w:t>La metodología propuesta es Mobile-D, la cual consiste en una etapa de exploración en donde plantaremos los requisitos del proyecto y los posibles problemas con los que nos enfrentaremos, posteriormente existe</w:t>
       </w:r>
       <w:r>
@@ -5185,6 +5962,7 @@
                 <w:sz w:val="20"/>
                 <w:szCs w:val="20"/>
               </w:rPr>
+              <w:lastRenderedPageBreak/>
               <w:t>Implementación Realidad aumentada</w:t>
             </w:r>
           </w:p>
@@ -9026,7 +9804,6 @@
                 <w:sz w:val="20"/>
                 <w:szCs w:val="20"/>
               </w:rPr>
-              <w:lastRenderedPageBreak/>
               <w:t>Elaboración reporte técnico</w:t>
             </w:r>
           </w:p>
@@ -11137,8 +11914,6 @@
               </w:rPr>
               <w:t>Generación de valor agregado</w:t>
             </w:r>
-            <w:bookmarkStart w:id="1" w:name="_GoBack"/>
-            <w:bookmarkEnd w:id="1"/>
           </w:p>
         </w:tc>
         <w:tc>
@@ -11632,7 +12407,16 @@
                 <w:sz w:val="20"/>
                 <w:szCs w:val="20"/>
               </w:rPr>
-              <w:t>Evaluación TT II</w:t>
+              <w:t xml:space="preserve">Evaluación TT </w:t>
+            </w:r>
+            <w:r>
+              <w:rPr>
+                <w:rFonts w:ascii="Arial" w:hAnsi="Arial" w:cs="Arial"/>
+                <w:sz w:val="20"/>
+                <w:szCs w:val="20"/>
+              </w:rPr>
+              <w:lastRenderedPageBreak/>
+              <w:t>II</w:t>
             </w:r>
           </w:p>
         </w:tc>
@@ -12040,90 +12824,34 @@
           <w:szCs w:val="20"/>
           <w:lang w:val="en-US"/>
         </w:rPr>
-        <w:t>[</w:t>
-      </w:r>
+        <w:t xml:space="preserve">[4] Kato, </w:t>
+      </w:r>
+      <w:proofErr w:type="spellStart"/>
       <w:r>
         <w:rPr>
           <w:sz w:val="20"/>
           <w:szCs w:val="20"/>
           <w:lang w:val="en-US"/>
         </w:rPr>
-        <w:t>4</w:t>
-      </w:r>
+        <w:t>Hirokazu</w:t>
+      </w:r>
+      <w:proofErr w:type="spellEnd"/>
       <w:r>
         <w:rPr>
           <w:sz w:val="20"/>
           <w:szCs w:val="20"/>
           <w:lang w:val="en-US"/>
         </w:rPr>
-        <w:t xml:space="preserve">] </w:t>
-      </w:r>
+        <w:t xml:space="preserve">. (1999). </w:t>
+      </w:r>
+      <w:proofErr w:type="gramStart"/>
       <w:r>
         <w:rPr>
           <w:sz w:val="20"/>
           <w:szCs w:val="20"/>
           <w:lang w:val="en-US"/>
         </w:rPr>
-        <w:t xml:space="preserve">Kato, </w:t>
-      </w:r>
-      <w:proofErr w:type="spellStart"/>
-      <w:r>
-        <w:rPr>
-          <w:sz w:val="20"/>
-          <w:szCs w:val="20"/>
-          <w:lang w:val="en-US"/>
-        </w:rPr>
-        <w:t>Hirokazu</w:t>
-      </w:r>
-      <w:proofErr w:type="spellEnd"/>
-      <w:r>
-        <w:rPr>
-          <w:sz w:val="20"/>
-          <w:szCs w:val="20"/>
-          <w:lang w:val="en-US"/>
-        </w:rPr>
-        <w:t>. (</w:t>
-      </w:r>
-      <w:r>
-        <w:rPr>
-          <w:sz w:val="20"/>
-          <w:szCs w:val="20"/>
-          <w:lang w:val="en-US"/>
-        </w:rPr>
-        <w:t>1999</w:t>
-      </w:r>
-      <w:r>
-        <w:rPr>
-          <w:sz w:val="20"/>
-          <w:szCs w:val="20"/>
-          <w:lang w:val="en-US"/>
-        </w:rPr>
-        <w:t xml:space="preserve">). </w:t>
-      </w:r>
-      <w:proofErr w:type="gramStart"/>
-      <w:r>
-        <w:rPr>
-          <w:sz w:val="20"/>
-          <w:szCs w:val="20"/>
-          <w:lang w:val="en-US"/>
-        </w:rPr>
-        <w:t>Marker Tracking and HMD Calibration</w:t>
-      </w:r>
-      <w:r>
-        <w:rPr>
-          <w:sz w:val="20"/>
-          <w:szCs w:val="20"/>
-          <w:lang w:val="en-US"/>
-        </w:rPr>
-        <w:t xml:space="preserve"> </w:t>
-      </w:r>
-      <w:r>
-        <w:rPr>
-          <w:sz w:val="20"/>
-          <w:szCs w:val="20"/>
-          <w:lang w:val="en-US"/>
-        </w:rPr>
-        <w:t>for a Video-based Augmented Reality Conferencing System,</w:t>
+        <w:t>Marker Tracking and HMD Calibration for a Video-based Augmented Reality Conferencing System,</w:t>
       </w:r>
       <w:proofErr w:type="gramEnd"/>
       <w:r>
@@ -12179,27 +12907,7 @@
           <w:szCs w:val="20"/>
           <w:u w:val="none"/>
         </w:rPr>
-        <w:t>[</w:t>
-      </w:r>
-      <w:r>
-        <w:rPr>
-          <w:rStyle w:val="EnlacedeInternet"/>
-          <w:color w:val="auto"/>
-          <w:sz w:val="20"/>
-          <w:szCs w:val="20"/>
-          <w:u w:val="none"/>
-        </w:rPr>
-        <w:t>5</w:t>
-      </w:r>
-      <w:r>
-        <w:rPr>
-          <w:rStyle w:val="EnlacedeInternet"/>
-          <w:color w:val="auto"/>
-          <w:sz w:val="20"/>
-          <w:szCs w:val="20"/>
-          <w:u w:val="none"/>
-        </w:rPr>
-        <w:t xml:space="preserve">] </w:t>
+        <w:t xml:space="preserve">[5] </w:t>
       </w:r>
       <w:proofErr w:type="spellStart"/>
       <w:r>
@@ -12228,28 +12936,7 @@
           <w:sz w:val="20"/>
           <w:szCs w:val="20"/>
         </w:rPr>
-        <w:t xml:space="preserve">Recuperado </w:t>
-      </w:r>
-      <w:r>
-        <w:rPr>
-          <w:sz w:val="20"/>
-          <w:szCs w:val="20"/>
-        </w:rPr>
-        <w:t xml:space="preserve">el </w:t>
-      </w:r>
-      <w:r>
-        <w:rPr>
-          <w:sz w:val="20"/>
-          <w:szCs w:val="20"/>
-        </w:rPr>
-        <w:t xml:space="preserve">23 de febrero </w:t>
-      </w:r>
-      <w:r>
-        <w:rPr>
-          <w:sz w:val="20"/>
-          <w:szCs w:val="20"/>
-        </w:rPr>
-        <w:t>de 2018 de</w:t>
+        <w:t>Recuperado el 23 de febrero de 2018 de</w:t>
       </w:r>
       <w:r>
         <w:t>:</w:t>
@@ -14477,7 +15164,6 @@
   <w:style w:type="character" w:default="1" w:styleId="Fuentedeprrafopredeter">
     <w:name w:val="Default Paragraph Font"/>
     <w:uiPriority w:val="1"/>
-    <w:semiHidden/>
     <w:unhideWhenUsed/>
   </w:style>
   <w:style w:type="table" w:default="1" w:styleId="Tablanormal">

</xml_diff>